<commit_message>
iterative changes to tkbio
</commit_message>
<xml_diff>
--- a/api/swagger-code-gen/specification/TKBio_Workflow.docx
+++ b/api/swagger-code-gen/specification/TKBio_Workflow.docx
@@ -355,15 +355,29 @@
       </w:r>
       <w:proofErr w:type="spellEnd"/>
       <w:r>
-        <w:t xml:space="preserve"> meaning of the user’s search is more precise. However, the chosen concept record originated from only one Knowledge Beacon source.   In order to retrieve all related data from all available Knowledge Beacons, the workflow much identify all equivalent concepts across those KB’s.  To “prime the pump” of the search, the CURIE of the originally matched concept is provided as a list of one element to the /</w:t>
+        <w:t xml:space="preserve"> meaning of the user’s search is more precise. However, the chosen concept record originated from only one Knowledge Beacon source.   In order to retrieve all related data from all available Knowledge Beacons, the workflow much identify all equivalent concepts across those KB’s.  To “prime the pump” of the search, the CURIE of the originally matched concept is provided as a list of one element to the </w:t>
+      </w:r>
+      <w:bookmarkStart w:id="0" w:name="_GoBack"/>
+      <w:r>
+        <w:rPr>
+          <w:b/>
+        </w:rPr>
+        <w:t>/</w:t>
       </w:r>
       <w:proofErr w:type="spellStart"/>
       <w:r>
+        <w:rPr>
+          <w:b/>
+        </w:rPr>
         <w:t>exactmatches</w:t>
       </w:r>
       <w:proofErr w:type="spellEnd"/>
       <w:r>
-        <w:t xml:space="preserve"> API call.</w:t>
+        <w:t xml:space="preserve"> </w:t>
+      </w:r>
+      <w:bookmarkEnd w:id="0"/>
+      <w:r>
+        <w:t>API call.</w:t>
       </w:r>
     </w:p>
     <w:p>
@@ -395,8 +409,6 @@
         <w:spacing w:after="240"/>
         <w:ind w:left="2160" w:hanging="720"/>
       </w:pPr>
-      <w:bookmarkStart w:id="0" w:name="_GoBack"/>
-      <w:bookmarkEnd w:id="0"/>
       <w:r>
         <w:t xml:space="preserve">Given a </w:t>
       </w:r>
@@ -436,46 +448,40 @@
         <w:t>s</w:t>
       </w:r>
       <w:r>
+        <w:t xml:space="preserve"> (</w:t>
+      </w:r>
+      <w:proofErr w:type="spellStart"/>
+      <w:r>
+        <w:rPr>
+          <w:i/>
+        </w:rPr>
+        <w:t>sensa</w:t>
+      </w:r>
+      <w:proofErr w:type="spellEnd"/>
+      <w:r>
         <w:t xml:space="preserve"> </w:t>
       </w:r>
-      <w:r>
-        <w:t>(</w:t>
-      </w:r>
       <w:proofErr w:type="spellStart"/>
       <w:r>
         <w:rPr>
-          <w:i/>
-        </w:rPr>
-        <w:t>sensa</w:t>
+          <w:b/>
+        </w:rPr>
+        <w:t>skos:exactMatches</w:t>
       </w:r>
       <w:proofErr w:type="spellEnd"/>
       <w:r>
-        <w:t xml:space="preserve"> </w:t>
+        <w:t xml:space="preserve"> and </w:t>
       </w:r>
       <w:proofErr w:type="spellStart"/>
       <w:r>
         <w:rPr>
           <w:b/>
         </w:rPr>
-        <w:t>skos:exactMatches</w:t>
+        <w:t>owl:sameAs</w:t>
       </w:r>
       <w:proofErr w:type="spellEnd"/>
       <w:r>
-        <w:t xml:space="preserve"> and </w:t>
-      </w:r>
-      <w:proofErr w:type="spellStart"/>
-      <w:r>
-        <w:rPr>
-          <w:b/>
-        </w:rPr>
-        <w:t>owl:sameAs</w:t>
-      </w:r>
-      <w:proofErr w:type="spellEnd"/>
-      <w:r>
-        <w:t>)</w:t>
-      </w:r>
-      <w:r>
-        <w:t xml:space="preserve"> </w:t>
+        <w:t xml:space="preserve">) </w:t>
       </w:r>
       <w:r>
         <w:t xml:space="preserve"> </w:t>

</xml_diff>